<commit_message>
Added US census website
</commit_message>
<xml_diff>
--- a/D211_Advanced Data Acquisition/D211 - Advanced Data Acquisition.docx
+++ b/D211_Advanced Data Acquisition/D211 - Advanced Data Acquisition.docx
@@ -282,7 +282,7 @@
           <w:r>
             <w:fldChar w:fldCharType="separate"/>
           </w:r>
-          <w:hyperlink w:anchor="_Toc160369870" w:history="1">
+          <w:hyperlink w:anchor="_Toc160972663" w:history="1">
             <w:r>
               <w:rPr>
                 <w:rStyle w:val="Hyperlink"/>
@@ -309,7 +309,7 @@
                 <w:noProof/>
                 <w:webHidden/>
               </w:rPr>
-              <w:instrText xml:space="preserve"> PAGEREF _Toc160369870 \h </w:instrText>
+              <w:instrText xml:space="preserve"> PAGEREF _Toc160972663 \h </w:instrText>
             </w:r>
             <w:r>
               <w:rPr>
@@ -351,7 +351,7 @@
               <w14:ligatures w14:val="standardContextual"/>
             </w:rPr>
           </w:pPr>
-          <w:hyperlink w:anchor="_Toc160369871" w:history="1">
+          <w:hyperlink w:anchor="_Toc160972664" w:history="1">
             <w:r>
               <w:rPr>
                 <w:rStyle w:val="Hyperlink"/>
@@ -378,7 +378,7 @@
                 <w:noProof/>
                 <w:webHidden/>
               </w:rPr>
-              <w:instrText xml:space="preserve"> PAGEREF _Toc160369871 \h </w:instrText>
+              <w:instrText xml:space="preserve"> PAGEREF _Toc160972664 \h </w:instrText>
             </w:r>
             <w:r>
               <w:rPr>
@@ -420,7 +420,7 @@
               <w14:ligatures w14:val="standardContextual"/>
             </w:rPr>
           </w:pPr>
-          <w:hyperlink w:anchor="_Toc160369872" w:history="1">
+          <w:hyperlink w:anchor="_Toc160972665" w:history="1">
             <w:r>
               <w:rPr>
                 <w:rStyle w:val="Hyperlink"/>
@@ -447,7 +447,7 @@
                 <w:noProof/>
                 <w:webHidden/>
               </w:rPr>
-              <w:instrText xml:space="preserve"> PAGEREF _Toc160369872 \h </w:instrText>
+              <w:instrText xml:space="preserve"> PAGEREF _Toc160972665 \h </w:instrText>
             </w:r>
             <w:r>
               <w:rPr>
@@ -468,6 +468,213 @@
                 <w:webHidden/>
               </w:rPr>
               <w:t>3</w:t>
+            </w:r>
+            <w:r>
+              <w:rPr>
+                <w:noProof/>
+                <w:webHidden/>
+              </w:rPr>
+              <w:fldChar w:fldCharType="end"/>
+            </w:r>
+          </w:hyperlink>
+        </w:p>
+        <w:p>
+          <w:pPr>
+            <w:pStyle w:val="TOC1"/>
+            <w:rPr>
+              <w:rFonts w:asciiTheme="minorHAnsi" w:eastAsiaTheme="minorEastAsia" w:hAnsiTheme="minorHAnsi" w:cstheme="minorBidi"/>
+              <w:noProof/>
+              <w:kern w:val="2"/>
+              <w:sz w:val="22"/>
+              <w14:ligatures w14:val="standardContextual"/>
+            </w:rPr>
+          </w:pPr>
+          <w:hyperlink w:anchor="_Toc160972666" w:history="1">
+            <w:r>
+              <w:rPr>
+                <w:rStyle w:val="Hyperlink"/>
+                <w:noProof/>
+              </w:rPr>
+              <w:t>Part IV: Dashboard Creation Steps</w:t>
+            </w:r>
+            <w:r>
+              <w:rPr>
+                <w:noProof/>
+                <w:webHidden/>
+              </w:rPr>
+              <w:tab/>
+            </w:r>
+            <w:r>
+              <w:rPr>
+                <w:noProof/>
+                <w:webHidden/>
+              </w:rPr>
+              <w:fldChar w:fldCharType="begin"/>
+            </w:r>
+            <w:r>
+              <w:rPr>
+                <w:noProof/>
+                <w:webHidden/>
+              </w:rPr>
+              <w:instrText xml:space="preserve"> PAGEREF _Toc160972666 \h </w:instrText>
+            </w:r>
+            <w:r>
+              <w:rPr>
+                <w:noProof/>
+                <w:webHidden/>
+              </w:rPr>
+            </w:r>
+            <w:r>
+              <w:rPr>
+                <w:noProof/>
+                <w:webHidden/>
+              </w:rPr>
+              <w:fldChar w:fldCharType="separate"/>
+            </w:r>
+            <w:r>
+              <w:rPr>
+                <w:noProof/>
+                <w:webHidden/>
+              </w:rPr>
+              <w:t>4</w:t>
+            </w:r>
+            <w:r>
+              <w:rPr>
+                <w:noProof/>
+                <w:webHidden/>
+              </w:rPr>
+              <w:fldChar w:fldCharType="end"/>
+            </w:r>
+          </w:hyperlink>
+        </w:p>
+        <w:p>
+          <w:pPr>
+            <w:pStyle w:val="TOC1"/>
+            <w:rPr>
+              <w:rFonts w:asciiTheme="minorHAnsi" w:eastAsiaTheme="minorEastAsia" w:hAnsiTheme="minorHAnsi" w:cstheme="minorBidi"/>
+              <w:noProof/>
+              <w:kern w:val="2"/>
+              <w:sz w:val="22"/>
+              <w14:ligatures w14:val="standardContextual"/>
+            </w:rPr>
+          </w:pPr>
+          <w:hyperlink w:anchor="_Toc160972667" w:history="1">
+            <w:r>
+              <w:rPr>
+                <w:rStyle w:val="Hyperlink"/>
+                <w:noProof/>
+              </w:rPr>
+              <w:t>Part V: Results</w:t>
+            </w:r>
+            <w:r>
+              <w:rPr>
+                <w:noProof/>
+                <w:webHidden/>
+              </w:rPr>
+              <w:tab/>
+            </w:r>
+            <w:r>
+              <w:rPr>
+                <w:noProof/>
+                <w:webHidden/>
+              </w:rPr>
+              <w:fldChar w:fldCharType="begin"/>
+            </w:r>
+            <w:r>
+              <w:rPr>
+                <w:noProof/>
+                <w:webHidden/>
+              </w:rPr>
+              <w:instrText xml:space="preserve"> PAGEREF _Toc160972667 \h </w:instrText>
+            </w:r>
+            <w:r>
+              <w:rPr>
+                <w:noProof/>
+                <w:webHidden/>
+              </w:rPr>
+            </w:r>
+            <w:r>
+              <w:rPr>
+                <w:noProof/>
+                <w:webHidden/>
+              </w:rPr>
+              <w:fldChar w:fldCharType="separate"/>
+            </w:r>
+            <w:r>
+              <w:rPr>
+                <w:noProof/>
+                <w:webHidden/>
+              </w:rPr>
+              <w:t>7</w:t>
+            </w:r>
+            <w:r>
+              <w:rPr>
+                <w:noProof/>
+                <w:webHidden/>
+              </w:rPr>
+              <w:fldChar w:fldCharType="end"/>
+            </w:r>
+          </w:hyperlink>
+        </w:p>
+        <w:p>
+          <w:pPr>
+            <w:pStyle w:val="TOC1"/>
+            <w:rPr>
+              <w:rFonts w:asciiTheme="minorHAnsi" w:eastAsiaTheme="minorEastAsia" w:hAnsiTheme="minorHAnsi" w:cstheme="minorBidi"/>
+              <w:noProof/>
+              <w:kern w:val="2"/>
+              <w:sz w:val="22"/>
+              <w14:ligatures w14:val="standardContextual"/>
+            </w:rPr>
+          </w:pPr>
+          <w:hyperlink w:anchor="_Toc160972668" w:history="1">
+            <w:r>
+              <w:rPr>
+                <w:rStyle w:val="Hyperlink"/>
+                <w:noProof/>
+              </w:rPr>
+              <w:t>Part VI: Limitations</w:t>
+            </w:r>
+            <w:r>
+              <w:rPr>
+                <w:noProof/>
+                <w:webHidden/>
+              </w:rPr>
+              <w:tab/>
+            </w:r>
+            <w:r>
+              <w:rPr>
+                <w:noProof/>
+                <w:webHidden/>
+              </w:rPr>
+              <w:fldChar w:fldCharType="begin"/>
+            </w:r>
+            <w:r>
+              <w:rPr>
+                <w:noProof/>
+                <w:webHidden/>
+              </w:rPr>
+              <w:instrText xml:space="preserve"> PAGEREF _Toc160972668 \h </w:instrText>
+            </w:r>
+            <w:r>
+              <w:rPr>
+                <w:noProof/>
+                <w:webHidden/>
+              </w:rPr>
+            </w:r>
+            <w:r>
+              <w:rPr>
+                <w:noProof/>
+                <w:webHidden/>
+              </w:rPr>
+              <w:fldChar w:fldCharType="separate"/>
+            </w:r>
+            <w:r>
+              <w:rPr>
+                <w:noProof/>
+                <w:webHidden/>
+              </w:rPr>
+              <w:t>8</w:t>
             </w:r>
             <w:r>
               <w:rPr>
@@ -524,7 +731,7 @@
         <w:pStyle w:val="Heading1"/>
         <w:jc w:val="left"/>
       </w:pPr>
-      <w:bookmarkStart w:id="0" w:name="_Toc160369870"/>
+      <w:bookmarkStart w:id="0" w:name="_Toc160972663"/>
       <w:r>
         <w:t xml:space="preserve">Part </w:t>
       </w:r>
@@ -582,7 +789,7 @@
         <w:pStyle w:val="Heading1"/>
         <w:jc w:val="left"/>
       </w:pPr>
-      <w:bookmarkStart w:id="1" w:name="_Toc160369871"/>
+      <w:bookmarkStart w:id="1" w:name="_Toc160972664"/>
       <w:r>
         <w:t xml:space="preserve">Part II: </w:t>
       </w:r>
@@ -652,7 +859,7 @@
         <w:pStyle w:val="Heading1"/>
         <w:jc w:val="left"/>
       </w:pPr>
-      <w:bookmarkStart w:id="2" w:name="_Toc160369872"/>
+      <w:bookmarkStart w:id="2" w:name="_Toc160972665"/>
       <w:r>
         <w:t>Part II</w:t>
       </w:r>
@@ -673,7 +880,23 @@
       </w:r>
       <w:r>
         <w:lastRenderedPageBreak/>
-        <w:t>Tableau dashboard. This ensures that when the visualizations are made a complete picture can be presented to the stakeholders and no NULL values shown. Furthermore, treating duplicated values is also a step paramount to data analysis. If there exists duplicated values in the dataset then the information would be incorrect again depicting erroneous information that could be used by stakeholders for decision making.</w:t>
+        <w:t xml:space="preserve">Tableau dashboard. This ensures that when the visualizations are </w:t>
+      </w:r>
+      <w:proofErr w:type="gramStart"/>
+      <w:r>
+        <w:t>made</w:t>
+      </w:r>
+      <w:proofErr w:type="gramEnd"/>
+      <w:r>
+        <w:t xml:space="preserve"> a complete picture can be presented to the stakeholders and no NULL values shown. Furthermore, treating duplicated values is also a step paramount to data analysis. If there </w:t>
+      </w:r>
+      <w:proofErr w:type="gramStart"/>
+      <w:r>
+        <w:t>exists</w:t>
+      </w:r>
+      <w:proofErr w:type="gramEnd"/>
+      <w:r>
+        <w:t xml:space="preserve"> duplicated values in the dataset then the information would be incorrect again depicting erroneous information that could be used by stakeholders for decision making.</w:t>
       </w:r>
       <w:r>
         <w:t xml:space="preserve"> Several modules within the SciKit learn python package, such as the </w:t>
@@ -733,9 +956,11 @@
         <w:pStyle w:val="Heading1"/>
         <w:jc w:val="left"/>
       </w:pPr>
+      <w:bookmarkStart w:id="3" w:name="_Toc160972666"/>
       <w:r>
         <w:t>Part IV: Dashboard Creation Steps</w:t>
       </w:r>
+      <w:bookmarkEnd w:id="3"/>
     </w:p>
     <w:p>
       <w:r>
@@ -1432,9 +1657,11 @@
         <w:pStyle w:val="Heading1"/>
         <w:jc w:val="left"/>
       </w:pPr>
+      <w:bookmarkStart w:id="4" w:name="_Toc160972667"/>
       <w:r>
         <w:t>Part V: Results</w:t>
       </w:r>
+      <w:bookmarkEnd w:id="4"/>
     </w:p>
     <w:p>
       <w:r>
@@ -1456,9 +1683,11 @@
         <w:pStyle w:val="Heading1"/>
         <w:jc w:val="left"/>
       </w:pPr>
+      <w:bookmarkStart w:id="5" w:name="_Toc160972668"/>
       <w:r>
         <w:t>Part VI: Limitations</w:t>
       </w:r>
+      <w:bookmarkEnd w:id="5"/>
     </w:p>
     <w:p>
       <w:r>
@@ -1506,21 +1735,6 @@
         <w:t xml:space="preserve"> relationships between variables but not why they occur, which is essential for developing effective interventions. </w:t>
       </w:r>
     </w:p>
-    <w:p/>
-    <w:p/>
-    <w:p>
-      <w:pPr>
-        <w:ind w:left="720" w:firstLine="0"/>
-      </w:pPr>
-    </w:p>
-    <w:p/>
-    <w:p/>
-    <w:p/>
-    <w:p/>
-    <w:p/>
-    <w:p/>
-    <w:p/>
-    <w:p/>
     <w:sdt>
       <w:sdtPr>
         <w:rPr>

</xml_diff>